<commit_message>
Updated Dices and Journal
</commit_message>
<xml_diff>
--- a/app/Journal Entry.docx
+++ b/app/Journal Entry.docx
@@ -1415,6 +1415,263 @@
           <w:lang w:val="en-US"/>
         </w:rPr>
         <w:t>After checking out the youtube channel “ TheLazyTryhard” that you directed us to, I got my button to switch the images of the dice and then found another video on how to just change it through an array. Right now it just increments by 1. Soon I will the dice to roll any random number.</w:t>
+      </w:r>
+    </w:p>
+    <w:p>
+      <w:pPr>
+        <w:pStyle w:val="ListParagraph"/>
+        <w:rPr>
+          <w:rFonts w:ascii="Times New Roman" w:hAnsi="Times New Roman" w:cs="Times New Roman"/>
+          <w:sz w:val="24"/>
+          <w:szCs w:val="24"/>
+          <w:lang w:val="en-US"/>
+        </w:rPr>
+      </w:pPr>
+    </w:p>
+    <w:p>
+      <w:pPr>
+        <w:rPr>
+          <w:rFonts w:ascii="Times New Roman" w:hAnsi="Times New Roman" w:cs="Times New Roman"/>
+          <w:sz w:val="24"/>
+          <w:szCs w:val="24"/>
+          <w:lang w:val="en-US"/>
+        </w:rPr>
+      </w:pPr>
+      <w:r>
+        <w:rPr>
+          <w:rFonts w:ascii="Times New Roman" w:hAnsi="Times New Roman" w:cs="Times New Roman"/>
+          <w:sz w:val="24"/>
+          <w:szCs w:val="24"/>
+          <w:lang w:val="en-US"/>
+        </w:rPr>
+        <w:t>November 24</w:t>
+      </w:r>
+    </w:p>
+    <w:p>
+      <w:pPr>
+        <w:pStyle w:val="ListParagraph"/>
+        <w:numPr>
+          <w:ilvl w:val="0"/>
+          <w:numId w:val="11"/>
+        </w:numPr>
+        <w:rPr>
+          <w:rFonts w:ascii="Times New Roman" w:hAnsi="Times New Roman" w:cs="Times New Roman"/>
+          <w:sz w:val="24"/>
+          <w:szCs w:val="24"/>
+          <w:lang w:val="en-US"/>
+        </w:rPr>
+      </w:pPr>
+      <w:r>
+        <w:rPr>
+          <w:rFonts w:ascii="Times New Roman" w:hAnsi="Times New Roman" w:cs="Times New Roman"/>
+          <w:sz w:val="24"/>
+          <w:szCs w:val="24"/>
+          <w:lang w:val="en-US"/>
+        </w:rPr>
+        <w:t>Added in another dice to roll at the same time</w:t>
+      </w:r>
+    </w:p>
+    <w:p>
+      <w:pPr>
+        <w:rPr>
+          <w:rFonts w:ascii="Times New Roman" w:hAnsi="Times New Roman" w:cs="Times New Roman"/>
+          <w:sz w:val="24"/>
+          <w:szCs w:val="24"/>
+          <w:lang w:val="en-US"/>
+        </w:rPr>
+      </w:pPr>
+      <w:r>
+        <w:rPr>
+          <w:rFonts w:ascii="Times New Roman" w:hAnsi="Times New Roman" w:cs="Times New Roman"/>
+          <w:sz w:val="24"/>
+          <w:szCs w:val="24"/>
+          <w:lang w:val="en-US"/>
+        </w:rPr>
+        <w:lastRenderedPageBreak/>
+        <w:t>November 25</w:t>
+      </w:r>
+    </w:p>
+    <w:p>
+      <w:pPr>
+        <w:pStyle w:val="ListParagraph"/>
+        <w:numPr>
+          <w:ilvl w:val="0"/>
+          <w:numId w:val="11"/>
+        </w:numPr>
+        <w:rPr>
+          <w:rFonts w:ascii="Times New Roman" w:hAnsi="Times New Roman" w:cs="Times New Roman"/>
+          <w:sz w:val="24"/>
+          <w:szCs w:val="24"/>
+          <w:lang w:val="en-US"/>
+        </w:rPr>
+      </w:pPr>
+      <w:r>
+        <w:rPr>
+          <w:rFonts w:ascii="Times New Roman" w:hAnsi="Times New Roman" w:cs="Times New Roman"/>
+          <w:sz w:val="24"/>
+          <w:szCs w:val="24"/>
+          <w:lang w:val="en-US"/>
+        </w:rPr>
+        <w:t>Mr.Grondin taught us some new things in android studio on how to have more than one layout (gridlayout, relativelayout and etc…)</w:t>
+      </w:r>
+    </w:p>
+    <w:p>
+      <w:pPr>
+        <w:rPr>
+          <w:rFonts w:ascii="Times New Roman" w:hAnsi="Times New Roman" w:cs="Times New Roman"/>
+          <w:sz w:val="24"/>
+          <w:szCs w:val="24"/>
+          <w:lang w:val="en-US"/>
+        </w:rPr>
+      </w:pPr>
+    </w:p>
+    <w:p>
+      <w:pPr>
+        <w:rPr>
+          <w:rFonts w:ascii="Times New Roman" w:hAnsi="Times New Roman" w:cs="Times New Roman"/>
+          <w:sz w:val="24"/>
+          <w:szCs w:val="24"/>
+          <w:lang w:val="en-US"/>
+        </w:rPr>
+      </w:pPr>
+      <w:r>
+        <w:rPr>
+          <w:rFonts w:ascii="Times New Roman" w:hAnsi="Times New Roman" w:cs="Times New Roman"/>
+          <w:sz w:val="24"/>
+          <w:szCs w:val="24"/>
+          <w:lang w:val="en-US"/>
+        </w:rPr>
+        <w:t>November 26</w:t>
+      </w:r>
+    </w:p>
+    <w:p>
+      <w:pPr>
+        <w:pStyle w:val="ListParagraph"/>
+        <w:numPr>
+          <w:ilvl w:val="0"/>
+          <w:numId w:val="11"/>
+        </w:numPr>
+        <w:rPr>
+          <w:rFonts w:ascii="Times New Roman" w:hAnsi="Times New Roman" w:cs="Times New Roman"/>
+          <w:sz w:val="24"/>
+          <w:szCs w:val="24"/>
+          <w:lang w:val="en-US"/>
+        </w:rPr>
+      </w:pPr>
+      <w:r>
+        <w:rPr>
+          <w:rFonts w:ascii="Times New Roman" w:hAnsi="Times New Roman" w:cs="Times New Roman"/>
+          <w:sz w:val="24"/>
+          <w:szCs w:val="24"/>
+          <w:lang w:val="en-US"/>
+        </w:rPr>
+        <w:t>Took out grid layout because I was trying to make space for the extra buttons that will be soon added.</w:t>
+      </w:r>
+    </w:p>
+    <w:p>
+      <w:pPr>
+        <w:rPr>
+          <w:rFonts w:ascii="Times New Roman" w:hAnsi="Times New Roman" w:cs="Times New Roman"/>
+          <w:sz w:val="24"/>
+          <w:szCs w:val="24"/>
+          <w:lang w:val="en-US"/>
+        </w:rPr>
+      </w:pPr>
+    </w:p>
+    <w:p>
+      <w:pPr>
+        <w:rPr>
+          <w:rFonts w:ascii="Times New Roman" w:hAnsi="Times New Roman" w:cs="Times New Roman"/>
+          <w:sz w:val="24"/>
+          <w:szCs w:val="24"/>
+          <w:lang w:val="en-US"/>
+        </w:rPr>
+      </w:pPr>
+      <w:r>
+        <w:rPr>
+          <w:rFonts w:ascii="Times New Roman" w:hAnsi="Times New Roman" w:cs="Times New Roman"/>
+          <w:sz w:val="24"/>
+          <w:szCs w:val="24"/>
+          <w:lang w:val="en-US"/>
+        </w:rPr>
+        <w:t>November 27</w:t>
+      </w:r>
+    </w:p>
+    <w:p>
+      <w:pPr>
+        <w:pStyle w:val="ListParagraph"/>
+        <w:numPr>
+          <w:ilvl w:val="0"/>
+          <w:numId w:val="11"/>
+        </w:numPr>
+        <w:rPr>
+          <w:rFonts w:ascii="Times New Roman" w:hAnsi="Times New Roman" w:cs="Times New Roman"/>
+          <w:sz w:val="24"/>
+          <w:szCs w:val="24"/>
+          <w:lang w:val="en-US"/>
+        </w:rPr>
+      </w:pPr>
+      <w:r>
+        <w:rPr>
+          <w:rFonts w:ascii="Times New Roman" w:hAnsi="Times New Roman" w:cs="Times New Roman"/>
+          <w:sz w:val="24"/>
+          <w:szCs w:val="24"/>
+          <w:lang w:val="en-US"/>
+        </w:rPr>
+        <w:t>Not here.</w:t>
+      </w:r>
+    </w:p>
+    <w:p>
+      <w:pPr>
+        <w:rPr>
+          <w:rFonts w:ascii="Times New Roman" w:hAnsi="Times New Roman" w:cs="Times New Roman"/>
+          <w:sz w:val="24"/>
+          <w:szCs w:val="24"/>
+          <w:lang w:val="en-US"/>
+        </w:rPr>
+      </w:pPr>
+    </w:p>
+    <w:p>
+      <w:pPr>
+        <w:rPr>
+          <w:rFonts w:ascii="Times New Roman" w:hAnsi="Times New Roman" w:cs="Times New Roman"/>
+          <w:sz w:val="24"/>
+          <w:szCs w:val="24"/>
+          <w:lang w:val="en-US"/>
+        </w:rPr>
+      </w:pPr>
+      <w:r>
+        <w:rPr>
+          <w:rFonts w:ascii="Times New Roman" w:hAnsi="Times New Roman" w:cs="Times New Roman"/>
+          <w:sz w:val="24"/>
+          <w:szCs w:val="24"/>
+          <w:lang w:val="en-US"/>
+        </w:rPr>
+        <w:t>November 28</w:t>
+      </w:r>
+    </w:p>
+    <w:p>
+      <w:pPr>
+        <w:pStyle w:val="ListParagraph"/>
+        <w:numPr>
+          <w:ilvl w:val="0"/>
+          <w:numId w:val="11"/>
+        </w:numPr>
+        <w:rPr>
+          <w:rFonts w:ascii="Times New Roman" w:hAnsi="Times New Roman" w:cs="Times New Roman"/>
+          <w:sz w:val="24"/>
+          <w:szCs w:val="24"/>
+          <w:lang w:val="en-US"/>
+        </w:rPr>
+      </w:pPr>
+      <w:r>
+        <w:rPr>
+          <w:rFonts w:ascii="Times New Roman" w:hAnsi="Times New Roman" w:cs="Times New Roman"/>
+          <w:sz w:val="24"/>
+          <w:szCs w:val="24"/>
+          <w:lang w:val="en-US"/>
+        </w:rPr>
+        <w:t>Not here.</w:t>
       </w:r>
       <w:bookmarkStart w:id="0" w:name="_GoBack"/>
       <w:bookmarkEnd w:id="0"/>
@@ -2223,6 +2480,119 @@
     </w:lvl>
   </w:abstractNum>
   <w:abstractNum w:abstractNumId="7">
+    <w:nsid w:val="59D17E80"/>
+    <w:multiLevelType w:val="hybridMultilevel"/>
+    <w:tmpl w:val="6A2CB628"/>
+    <w:lvl w:ilvl="0" w:tplc="04090001">
+      <w:start w:val="1"/>
+      <w:numFmt w:val="bullet"/>
+      <w:lvlText w:val=""/>
+      <w:lvlJc w:val="left"/>
+      <w:pPr>
+        <w:ind w:left="720" w:hanging="360"/>
+      </w:pPr>
+      <w:rPr>
+        <w:rFonts w:ascii="Symbol" w:hAnsi="Symbol" w:hint="default"/>
+      </w:rPr>
+    </w:lvl>
+    <w:lvl w:ilvl="1" w:tplc="04090003" w:tentative="1">
+      <w:start w:val="1"/>
+      <w:numFmt w:val="bullet"/>
+      <w:lvlText w:val="o"/>
+      <w:lvlJc w:val="left"/>
+      <w:pPr>
+        <w:ind w:left="1440" w:hanging="360"/>
+      </w:pPr>
+      <w:rPr>
+        <w:rFonts w:ascii="Courier New" w:hAnsi="Courier New" w:cs="Courier New" w:hint="default"/>
+      </w:rPr>
+    </w:lvl>
+    <w:lvl w:ilvl="2" w:tplc="04090005" w:tentative="1">
+      <w:start w:val="1"/>
+      <w:numFmt w:val="bullet"/>
+      <w:lvlText w:val=""/>
+      <w:lvlJc w:val="left"/>
+      <w:pPr>
+        <w:ind w:left="2160" w:hanging="360"/>
+      </w:pPr>
+      <w:rPr>
+        <w:rFonts w:ascii="Wingdings" w:hAnsi="Wingdings" w:hint="default"/>
+      </w:rPr>
+    </w:lvl>
+    <w:lvl w:ilvl="3" w:tplc="04090001" w:tentative="1">
+      <w:start w:val="1"/>
+      <w:numFmt w:val="bullet"/>
+      <w:lvlText w:val=""/>
+      <w:lvlJc w:val="left"/>
+      <w:pPr>
+        <w:ind w:left="2880" w:hanging="360"/>
+      </w:pPr>
+      <w:rPr>
+        <w:rFonts w:ascii="Symbol" w:hAnsi="Symbol" w:hint="default"/>
+      </w:rPr>
+    </w:lvl>
+    <w:lvl w:ilvl="4" w:tplc="04090003" w:tentative="1">
+      <w:start w:val="1"/>
+      <w:numFmt w:val="bullet"/>
+      <w:lvlText w:val="o"/>
+      <w:lvlJc w:val="left"/>
+      <w:pPr>
+        <w:ind w:left="3600" w:hanging="360"/>
+      </w:pPr>
+      <w:rPr>
+        <w:rFonts w:ascii="Courier New" w:hAnsi="Courier New" w:cs="Courier New" w:hint="default"/>
+      </w:rPr>
+    </w:lvl>
+    <w:lvl w:ilvl="5" w:tplc="04090005" w:tentative="1">
+      <w:start w:val="1"/>
+      <w:numFmt w:val="bullet"/>
+      <w:lvlText w:val=""/>
+      <w:lvlJc w:val="left"/>
+      <w:pPr>
+        <w:ind w:left="4320" w:hanging="360"/>
+      </w:pPr>
+      <w:rPr>
+        <w:rFonts w:ascii="Wingdings" w:hAnsi="Wingdings" w:hint="default"/>
+      </w:rPr>
+    </w:lvl>
+    <w:lvl w:ilvl="6" w:tplc="04090001" w:tentative="1">
+      <w:start w:val="1"/>
+      <w:numFmt w:val="bullet"/>
+      <w:lvlText w:val=""/>
+      <w:lvlJc w:val="left"/>
+      <w:pPr>
+        <w:ind w:left="5040" w:hanging="360"/>
+      </w:pPr>
+      <w:rPr>
+        <w:rFonts w:ascii="Symbol" w:hAnsi="Symbol" w:hint="default"/>
+      </w:rPr>
+    </w:lvl>
+    <w:lvl w:ilvl="7" w:tplc="04090003" w:tentative="1">
+      <w:start w:val="1"/>
+      <w:numFmt w:val="bullet"/>
+      <w:lvlText w:val="o"/>
+      <w:lvlJc w:val="left"/>
+      <w:pPr>
+        <w:ind w:left="5760" w:hanging="360"/>
+      </w:pPr>
+      <w:rPr>
+        <w:rFonts w:ascii="Courier New" w:hAnsi="Courier New" w:cs="Courier New" w:hint="default"/>
+      </w:rPr>
+    </w:lvl>
+    <w:lvl w:ilvl="8" w:tplc="04090005" w:tentative="1">
+      <w:start w:val="1"/>
+      <w:numFmt w:val="bullet"/>
+      <w:lvlText w:val=""/>
+      <w:lvlJc w:val="left"/>
+      <w:pPr>
+        <w:ind w:left="6480" w:hanging="360"/>
+      </w:pPr>
+      <w:rPr>
+        <w:rFonts w:ascii="Wingdings" w:hAnsi="Wingdings" w:hint="default"/>
+      </w:rPr>
+    </w:lvl>
+  </w:abstractNum>
+  <w:abstractNum w:abstractNumId="8">
     <w:nsid w:val="658738A5"/>
     <w:multiLevelType w:val="hybridMultilevel"/>
     <w:tmpl w:val="B73E6FCC"/>
@@ -2335,7 +2705,7 @@
       </w:rPr>
     </w:lvl>
   </w:abstractNum>
-  <w:abstractNum w:abstractNumId="8">
+  <w:abstractNum w:abstractNumId="9">
     <w:nsid w:val="6ED37599"/>
     <w:multiLevelType w:val="hybridMultilevel"/>
     <w:tmpl w:val="4A0C2714"/>
@@ -2448,7 +2818,7 @@
       </w:rPr>
     </w:lvl>
   </w:abstractNum>
-  <w:abstractNum w:abstractNumId="9">
+  <w:abstractNum w:abstractNumId="10">
     <w:nsid w:val="76A2755B"/>
     <w:multiLevelType w:val="hybridMultilevel"/>
     <w:tmpl w:val="FF52B7A2"/>
@@ -2574,13 +2944,13 @@
     <w:abstractNumId w:val="0"/>
   </w:num>
   <w:num w:numId="5">
-    <w:abstractNumId w:val="9"/>
+    <w:abstractNumId w:val="10"/>
   </w:num>
   <w:num w:numId="6">
     <w:abstractNumId w:val="5"/>
   </w:num>
   <w:num w:numId="7">
-    <w:abstractNumId w:val="7"/>
+    <w:abstractNumId w:val="8"/>
   </w:num>
   <w:num w:numId="8">
     <w:abstractNumId w:val="4"/>
@@ -2589,7 +2959,10 @@
     <w:abstractNumId w:val="6"/>
   </w:num>
   <w:num w:numId="10">
-    <w:abstractNumId w:val="8"/>
+    <w:abstractNumId w:val="9"/>
+  </w:num>
+  <w:num w:numId="11">
+    <w:abstractNumId w:val="7"/>
   </w:num>
 </w:numbering>
 </file>

</xml_diff>